<commit_message>
Gloria Patri, and fix hymn texts
</commit_message>
<xml_diff>
--- a/psalter/Psalter Lectionary.docx
+++ b/psalter/Psalter Lectionary.docx
@@ -8377,420 +8377,16 @@
           <w:sz w:val="18"/>
           <w:szCs w:val="18"/>
         </w:rPr>
+        <w:tab/>
+      </w:r>
+      <w:r>
+        <w:rPr>
+          <w:rFonts w:ascii="Times New Roman" w:hAnsi="Times New Roman" w:cs="Times New Roman"/>
+          <w:color w:val="000000"/>
+          <w:sz w:val="18"/>
+          <w:szCs w:val="18"/>
+        </w:rPr>
         <w:t>31, 90, 144</w:t>
-      </w:r>
-    </w:p>
-    <w:p>
-      <w:pPr>
-        <w:spacing w:line="276" w:lineRule="auto"/>
-        <w:rPr>
-          <w:rFonts w:ascii="Times New Roman" w:hAnsi="Times New Roman" w:cs="Times New Roman"/>
-          <w:sz w:val="18"/>
-          <w:szCs w:val="18"/>
-        </w:rPr>
-      </w:pPr>
-      <w:r>
-        <w:rPr>
-          <w:rFonts w:ascii="Times New Roman" w:hAnsi="Times New Roman" w:cs="Times New Roman"/>
-          <w:color w:val="000000"/>
-          <w:sz w:val="18"/>
-          <w:szCs w:val="18"/>
-        </w:rPr>
-        <w:tab/>
-      </w:r>
-      <w:r>
-        <w:rPr>
-          <w:rFonts w:ascii="Times New Roman" w:hAnsi="Times New Roman" w:cs="Times New Roman"/>
-          <w:color w:val="000000"/>
-          <w:sz w:val="18"/>
-          <w:szCs w:val="18"/>
-        </w:rPr>
-        <w:tab/>
-        <w:t>Compline</w:t>
-      </w:r>
-      <w:r>
-        <w:rPr>
-          <w:rFonts w:ascii="Times New Roman" w:hAnsi="Times New Roman" w:cs="Times New Roman"/>
-          <w:color w:val="000000"/>
-          <w:sz w:val="18"/>
-          <w:szCs w:val="18"/>
-        </w:rPr>
-        <w:tab/>
-      </w:r>
-      <w:r>
-        <w:rPr>
-          <w:rFonts w:ascii="Times New Roman" w:hAnsi="Times New Roman" w:cs="Times New Roman"/>
-          <w:color w:val="000000"/>
-          <w:sz w:val="18"/>
-          <w:szCs w:val="18"/>
-        </w:rPr>
-        <w:t>88, 89a, 92</w:t>
-      </w:r>
-    </w:p>
-    <w:p>
-      <w:pPr>
-        <w:spacing w:line="276" w:lineRule="auto"/>
-        <w:rPr>
-          <w:rFonts w:ascii="Times New Roman" w:hAnsi="Times New Roman" w:cs="Times New Roman"/>
-          <w:sz w:val="18"/>
-          <w:szCs w:val="18"/>
-        </w:rPr>
-      </w:pPr>
-    </w:p>
-    <w:p>
-      <w:pPr>
-        <w:spacing w:line="276" w:lineRule="auto"/>
-        <w:rPr>
-          <w:rFonts w:ascii="Times New Roman" w:hAnsi="Times New Roman" w:cs="Times New Roman"/>
-          <w:color w:val="000000"/>
-          <w:sz w:val="18"/>
-          <w:szCs w:val="18"/>
-        </w:rPr>
-      </w:pPr>
-      <w:r>
-        <w:rPr>
-          <w:rFonts w:ascii="Times New Roman" w:hAnsi="Times New Roman" w:cs="Times New Roman"/>
-          <w:i/>
-          <w:sz w:val="18"/>
-          <w:szCs w:val="18"/>
-        </w:rPr>
-        <w:t>Saturday</w:t>
-      </w:r>
-      <w:r>
-        <w:rPr>
-          <w:rFonts w:ascii="Times New Roman" w:hAnsi="Times New Roman" w:cs="Times New Roman"/>
-          <w:i/>
-          <w:sz w:val="18"/>
-          <w:szCs w:val="18"/>
-        </w:rPr>
-        <w:tab/>
-      </w:r>
-      <w:r>
-        <w:rPr>
-          <w:rFonts w:ascii="Times New Roman" w:hAnsi="Times New Roman" w:cs="Times New Roman"/>
-          <w:i/>
-          <w:sz w:val="18"/>
-          <w:szCs w:val="18"/>
-        </w:rPr>
-        <w:tab/>
-      </w:r>
-      <w:r>
-        <w:rPr>
-          <w:rFonts w:ascii="Times New Roman" w:hAnsi="Times New Roman" w:cs="Times New Roman"/>
-          <w:sz w:val="18"/>
-          <w:szCs w:val="18"/>
-        </w:rPr>
-        <w:t>Vigils</w:t>
-      </w:r>
-      <w:r>
-        <w:rPr>
-          <w:rFonts w:ascii="Times New Roman" w:hAnsi="Times New Roman" w:cs="Times New Roman"/>
-          <w:sz w:val="18"/>
-          <w:szCs w:val="18"/>
-        </w:rPr>
-        <w:tab/>
-      </w:r>
-      <w:r>
-        <w:rPr>
-          <w:rFonts w:ascii="Times New Roman" w:hAnsi="Times New Roman" w:cs="Times New Roman"/>
-          <w:sz w:val="18"/>
-          <w:szCs w:val="18"/>
-        </w:rPr>
-        <w:tab/>
-      </w:r>
-      <w:r>
-        <w:rPr>
-          <w:rFonts w:ascii="Times New Roman" w:hAnsi="Times New Roman" w:cs="Times New Roman"/>
-          <w:color w:val="000000"/>
-          <w:sz w:val="18"/>
-          <w:szCs w:val="18"/>
-        </w:rPr>
-        <w:t>16, 17, 19, 51, 99, 100, 101, 145, 146</w:t>
-      </w:r>
-    </w:p>
-    <w:p>
-      <w:pPr>
-        <w:spacing w:line="276" w:lineRule="auto"/>
-        <w:rPr>
-          <w:rFonts w:ascii="Times New Roman" w:hAnsi="Times New Roman" w:cs="Times New Roman"/>
-          <w:sz w:val="18"/>
-          <w:szCs w:val="18"/>
-        </w:rPr>
-      </w:pPr>
-      <w:r>
-        <w:rPr>
-          <w:rFonts w:ascii="Times New Roman" w:hAnsi="Times New Roman" w:cs="Times New Roman"/>
-          <w:color w:val="000000"/>
-          <w:sz w:val="18"/>
-          <w:szCs w:val="18"/>
-        </w:rPr>
-        <w:tab/>
-      </w:r>
-      <w:r>
-        <w:rPr>
-          <w:rFonts w:ascii="Times New Roman" w:hAnsi="Times New Roman" w:cs="Times New Roman"/>
-          <w:color w:val="000000"/>
-          <w:sz w:val="18"/>
-          <w:szCs w:val="18"/>
-        </w:rPr>
-        <w:tab/>
-      </w:r>
-      <w:r>
-        <w:rPr>
-          <w:rFonts w:ascii="Times New Roman" w:hAnsi="Times New Roman" w:cs="Times New Roman"/>
-          <w:sz w:val="18"/>
-          <w:szCs w:val="18"/>
-        </w:rPr>
-        <w:t>Matins</w:t>
-      </w:r>
-      <w:r>
-        <w:rPr>
-          <w:rFonts w:ascii="Times New Roman" w:hAnsi="Times New Roman" w:cs="Times New Roman"/>
-          <w:sz w:val="18"/>
-          <w:szCs w:val="18"/>
-        </w:rPr>
-        <w:tab/>
-      </w:r>
-      <w:r>
-        <w:rPr>
-          <w:rFonts w:ascii="Times New Roman" w:hAnsi="Times New Roman" w:cs="Times New Roman"/>
-          <w:sz w:val="18"/>
-          <w:szCs w:val="18"/>
-        </w:rPr>
-        <w:tab/>
-      </w:r>
-      <w:r>
-        <w:rPr>
-          <w:rFonts w:ascii="Times New Roman" w:hAnsi="Times New Roman" w:cs="Times New Roman"/>
-          <w:color w:val="000000"/>
-          <w:sz w:val="18"/>
-          <w:szCs w:val="18"/>
-        </w:rPr>
-        <w:t>71 - 73</w:t>
-      </w:r>
-    </w:p>
-    <w:p>
-      <w:pPr>
-        <w:spacing w:line="276" w:lineRule="auto"/>
-        <w:rPr>
-          <w:rFonts w:ascii="Times New Roman" w:hAnsi="Times New Roman" w:cs="Times New Roman"/>
-          <w:color w:val="000000"/>
-          <w:sz w:val="18"/>
-          <w:szCs w:val="18"/>
-        </w:rPr>
-      </w:pPr>
-      <w:r>
-        <w:rPr>
-          <w:rFonts w:ascii="Times New Roman" w:hAnsi="Times New Roman" w:cs="Times New Roman"/>
-          <w:sz w:val="18"/>
-          <w:szCs w:val="18"/>
-        </w:rPr>
-        <w:tab/>
-      </w:r>
-      <w:r>
-        <w:rPr>
-          <w:rFonts w:ascii="Times New Roman" w:hAnsi="Times New Roman" w:cs="Times New Roman"/>
-          <w:sz w:val="18"/>
-          <w:szCs w:val="18"/>
-        </w:rPr>
-        <w:tab/>
-        <w:t>Terce</w:t>
-      </w:r>
-      <w:r>
-        <w:rPr>
-          <w:rFonts w:ascii="Times New Roman" w:hAnsi="Times New Roman" w:cs="Times New Roman"/>
-          <w:sz w:val="18"/>
-          <w:szCs w:val="18"/>
-        </w:rPr>
-        <w:tab/>
-      </w:r>
-      <w:r>
-        <w:rPr>
-          <w:rFonts w:ascii="Times New Roman" w:hAnsi="Times New Roman" w:cs="Times New Roman"/>
-          <w:sz w:val="18"/>
-          <w:szCs w:val="18"/>
-        </w:rPr>
-        <w:tab/>
-      </w:r>
-      <w:r>
-        <w:rPr>
-          <w:rFonts w:ascii="Times New Roman" w:hAnsi="Times New Roman" w:cs="Times New Roman"/>
-          <w:color w:val="000000"/>
-          <w:sz w:val="18"/>
-          <w:szCs w:val="18"/>
-        </w:rPr>
-        <w:t>68 - 70</w:t>
-      </w:r>
-    </w:p>
-    <w:p>
-      <w:pPr>
-        <w:spacing w:line="276" w:lineRule="auto"/>
-        <w:rPr>
-          <w:rFonts w:ascii="Times New Roman" w:hAnsi="Times New Roman" w:cs="Times New Roman"/>
-          <w:color w:val="000000"/>
-          <w:sz w:val="18"/>
-          <w:szCs w:val="18"/>
-        </w:rPr>
-      </w:pPr>
-      <w:r>
-        <w:rPr>
-          <w:rFonts w:ascii="Times New Roman" w:hAnsi="Times New Roman" w:cs="Times New Roman"/>
-          <w:color w:val="000000"/>
-          <w:sz w:val="18"/>
-          <w:szCs w:val="18"/>
-        </w:rPr>
-        <w:tab/>
-      </w:r>
-      <w:r>
-        <w:rPr>
-          <w:rFonts w:ascii="Times New Roman" w:hAnsi="Times New Roman" w:cs="Times New Roman"/>
-          <w:color w:val="000000"/>
-          <w:sz w:val="18"/>
-          <w:szCs w:val="18"/>
-        </w:rPr>
-        <w:tab/>
-        <w:t>Sext</w:t>
-      </w:r>
-      <w:r>
-        <w:rPr>
-          <w:rFonts w:ascii="Times New Roman" w:hAnsi="Times New Roman" w:cs="Times New Roman"/>
-          <w:color w:val="000000"/>
-          <w:sz w:val="18"/>
-          <w:szCs w:val="18"/>
-        </w:rPr>
-        <w:tab/>
-      </w:r>
-      <w:r>
-        <w:rPr>
-          <w:rFonts w:ascii="Times New Roman" w:hAnsi="Times New Roman" w:cs="Times New Roman"/>
-          <w:color w:val="000000"/>
-          <w:sz w:val="18"/>
-          <w:szCs w:val="18"/>
-        </w:rPr>
-        <w:tab/>
-      </w:r>
-      <w:r>
-        <w:rPr>
-          <w:rFonts w:ascii="Times New Roman" w:hAnsi="Times New Roman" w:cs="Times New Roman"/>
-          <w:color w:val="000000"/>
-          <w:sz w:val="18"/>
-          <w:szCs w:val="18"/>
-        </w:rPr>
-        <w:t>105a, 106a, 107a</w:t>
-      </w:r>
-    </w:p>
-    <w:p>
-      <w:pPr>
-        <w:spacing w:line="276" w:lineRule="auto"/>
-        <w:rPr>
-          <w:rFonts w:ascii="Times New Roman" w:hAnsi="Times New Roman" w:cs="Times New Roman"/>
-          <w:color w:val="000000"/>
-          <w:sz w:val="18"/>
-          <w:szCs w:val="18"/>
-        </w:rPr>
-      </w:pPr>
-      <w:r>
-        <w:rPr>
-          <w:rFonts w:ascii="Times New Roman" w:hAnsi="Times New Roman" w:cs="Times New Roman"/>
-          <w:color w:val="000000"/>
-          <w:sz w:val="18"/>
-          <w:szCs w:val="18"/>
-        </w:rPr>
-        <w:tab/>
-      </w:r>
-      <w:r>
-        <w:rPr>
-          <w:rFonts w:ascii="Times New Roman" w:hAnsi="Times New Roman" w:cs="Times New Roman"/>
-          <w:color w:val="000000"/>
-          <w:sz w:val="18"/>
-          <w:szCs w:val="18"/>
-        </w:rPr>
-        <w:tab/>
-        <w:t>None</w:t>
-      </w:r>
-      <w:r>
-        <w:rPr>
-          <w:rFonts w:ascii="Times New Roman" w:hAnsi="Times New Roman" w:cs="Times New Roman"/>
-          <w:color w:val="000000"/>
-          <w:sz w:val="18"/>
-          <w:szCs w:val="18"/>
-        </w:rPr>
-        <w:tab/>
-      </w:r>
-      <w:r>
-        <w:rPr>
-          <w:rFonts w:ascii="Times New Roman" w:hAnsi="Times New Roman" w:cs="Times New Roman"/>
-          <w:color w:val="000000"/>
-          <w:sz w:val="18"/>
-          <w:szCs w:val="18"/>
-        </w:rPr>
-        <w:tab/>
-      </w:r>
-      <w:r>
-        <w:rPr>
-          <w:rFonts w:ascii="Times New Roman" w:hAnsi="Times New Roman" w:cs="Times New Roman"/>
-          <w:color w:val="000000"/>
-          <w:sz w:val="18"/>
-          <w:szCs w:val="18"/>
-        </w:rPr>
-        <w:t>105b, 106b, 107b</w:t>
-      </w:r>
-    </w:p>
-    <w:p>
-      <w:pPr>
-        <w:spacing w:line="276" w:lineRule="auto"/>
-        <w:rPr>
-          <w:rFonts w:ascii="Times New Roman" w:hAnsi="Times New Roman" w:cs="Times New Roman"/>
-          <w:color w:val="000000"/>
-          <w:sz w:val="18"/>
-          <w:szCs w:val="18"/>
-        </w:rPr>
-      </w:pPr>
-      <w:r>
-        <w:rPr>
-          <w:rFonts w:ascii="Times New Roman" w:hAnsi="Times New Roman" w:cs="Times New Roman"/>
-          <w:color w:val="000000"/>
-          <w:sz w:val="18"/>
-          <w:szCs w:val="18"/>
-        </w:rPr>
-        <w:tab/>
-      </w:r>
-      <w:r>
-        <w:rPr>
-          <w:rFonts w:ascii="Times New Roman" w:hAnsi="Times New Roman" w:cs="Times New Roman"/>
-          <w:color w:val="000000"/>
-          <w:sz w:val="18"/>
-          <w:szCs w:val="18"/>
-        </w:rPr>
-        <w:tab/>
-        <w:t>Vespers</w:t>
-      </w:r>
-      <w:r>
-        <w:rPr>
-          <w:rFonts w:ascii="Times New Roman" w:hAnsi="Times New Roman" w:cs="Times New Roman"/>
-          <w:color w:val="000000"/>
-          <w:sz w:val="18"/>
-          <w:szCs w:val="18"/>
-        </w:rPr>
-        <w:tab/>
-      </w:r>
-      <w:r>
-        <w:rPr>
-          <w:rFonts w:ascii="Times New Roman" w:hAnsi="Times New Roman" w:cs="Times New Roman"/>
-          <w:color w:val="000000"/>
-          <w:sz w:val="18"/>
-          <w:szCs w:val="18"/>
-        </w:rPr>
-        <w:tab/>
-      </w:r>
-      <w:r>
-        <w:rPr>
-          <w:rFonts w:ascii="Times New Roman" w:hAnsi="Times New Roman" w:cs="Times New Roman"/>
-          <w:color w:val="000000"/>
-          <w:sz w:val="18"/>
-          <w:szCs w:val="18"/>
-        </w:rPr>
-        <w:t>27, 46, 123</w:t>
       </w:r>
     </w:p>
     <w:p>
@@ -8841,6 +8437,428 @@
       </w:r>
       <w:bookmarkStart w:id="0" w:name="_GoBack"/>
       <w:bookmarkEnd w:id="0"/>
+      <w:r>
+        <w:rPr>
+          <w:rFonts w:ascii="Times New Roman" w:hAnsi="Times New Roman" w:cs="Times New Roman"/>
+          <w:color w:val="000000"/>
+          <w:sz w:val="18"/>
+          <w:szCs w:val="18"/>
+        </w:rPr>
+        <w:t>88, 89a, 92</w:t>
+      </w:r>
+    </w:p>
+    <w:p>
+      <w:pPr>
+        <w:spacing w:line="276" w:lineRule="auto"/>
+        <w:rPr>
+          <w:rFonts w:ascii="Times New Roman" w:hAnsi="Times New Roman" w:cs="Times New Roman"/>
+          <w:sz w:val="18"/>
+          <w:szCs w:val="18"/>
+        </w:rPr>
+      </w:pPr>
+    </w:p>
+    <w:p>
+      <w:pPr>
+        <w:spacing w:line="276" w:lineRule="auto"/>
+        <w:rPr>
+          <w:rFonts w:ascii="Times New Roman" w:hAnsi="Times New Roman" w:cs="Times New Roman"/>
+          <w:color w:val="000000"/>
+          <w:sz w:val="18"/>
+          <w:szCs w:val="18"/>
+        </w:rPr>
+      </w:pPr>
+      <w:r>
+        <w:rPr>
+          <w:rFonts w:ascii="Times New Roman" w:hAnsi="Times New Roman" w:cs="Times New Roman"/>
+          <w:i/>
+          <w:sz w:val="18"/>
+          <w:szCs w:val="18"/>
+        </w:rPr>
+        <w:t>Saturday</w:t>
+      </w:r>
+      <w:r>
+        <w:rPr>
+          <w:rFonts w:ascii="Times New Roman" w:hAnsi="Times New Roman" w:cs="Times New Roman"/>
+          <w:i/>
+          <w:sz w:val="18"/>
+          <w:szCs w:val="18"/>
+        </w:rPr>
+        <w:tab/>
+      </w:r>
+      <w:r>
+        <w:rPr>
+          <w:rFonts w:ascii="Times New Roman" w:hAnsi="Times New Roman" w:cs="Times New Roman"/>
+          <w:i/>
+          <w:sz w:val="18"/>
+          <w:szCs w:val="18"/>
+        </w:rPr>
+        <w:tab/>
+      </w:r>
+      <w:r>
+        <w:rPr>
+          <w:rFonts w:ascii="Times New Roman" w:hAnsi="Times New Roman" w:cs="Times New Roman"/>
+          <w:sz w:val="18"/>
+          <w:szCs w:val="18"/>
+        </w:rPr>
+        <w:t>Vigils</w:t>
+      </w:r>
+      <w:r>
+        <w:rPr>
+          <w:rFonts w:ascii="Times New Roman" w:hAnsi="Times New Roman" w:cs="Times New Roman"/>
+          <w:sz w:val="18"/>
+          <w:szCs w:val="18"/>
+        </w:rPr>
+        <w:tab/>
+      </w:r>
+      <w:r>
+        <w:rPr>
+          <w:rFonts w:ascii="Times New Roman" w:hAnsi="Times New Roman" w:cs="Times New Roman"/>
+          <w:sz w:val="18"/>
+          <w:szCs w:val="18"/>
+        </w:rPr>
+        <w:tab/>
+      </w:r>
+      <w:r>
+        <w:rPr>
+          <w:rFonts w:ascii="Times New Roman" w:hAnsi="Times New Roman" w:cs="Times New Roman"/>
+          <w:color w:val="000000"/>
+          <w:sz w:val="18"/>
+          <w:szCs w:val="18"/>
+        </w:rPr>
+        <w:t>16, 17, 19, 51, 99, 100, 101, 145, 146</w:t>
+      </w:r>
+    </w:p>
+    <w:p>
+      <w:pPr>
+        <w:spacing w:line="276" w:lineRule="auto"/>
+        <w:rPr>
+          <w:rFonts w:ascii="Times New Roman" w:hAnsi="Times New Roman" w:cs="Times New Roman"/>
+          <w:sz w:val="18"/>
+          <w:szCs w:val="18"/>
+        </w:rPr>
+      </w:pPr>
+      <w:r>
+        <w:rPr>
+          <w:rFonts w:ascii="Times New Roman" w:hAnsi="Times New Roman" w:cs="Times New Roman"/>
+          <w:color w:val="000000"/>
+          <w:sz w:val="18"/>
+          <w:szCs w:val="18"/>
+        </w:rPr>
+        <w:tab/>
+      </w:r>
+      <w:r>
+        <w:rPr>
+          <w:rFonts w:ascii="Times New Roman" w:hAnsi="Times New Roman" w:cs="Times New Roman"/>
+          <w:color w:val="000000"/>
+          <w:sz w:val="18"/>
+          <w:szCs w:val="18"/>
+        </w:rPr>
+        <w:tab/>
+      </w:r>
+      <w:r>
+        <w:rPr>
+          <w:rFonts w:ascii="Times New Roman" w:hAnsi="Times New Roman" w:cs="Times New Roman"/>
+          <w:sz w:val="18"/>
+          <w:szCs w:val="18"/>
+        </w:rPr>
+        <w:t>Matins</w:t>
+      </w:r>
+      <w:r>
+        <w:rPr>
+          <w:rFonts w:ascii="Times New Roman" w:hAnsi="Times New Roman" w:cs="Times New Roman"/>
+          <w:sz w:val="18"/>
+          <w:szCs w:val="18"/>
+        </w:rPr>
+        <w:tab/>
+      </w:r>
+      <w:r>
+        <w:rPr>
+          <w:rFonts w:ascii="Times New Roman" w:hAnsi="Times New Roman" w:cs="Times New Roman"/>
+          <w:sz w:val="18"/>
+          <w:szCs w:val="18"/>
+        </w:rPr>
+        <w:tab/>
+      </w:r>
+      <w:r>
+        <w:rPr>
+          <w:rFonts w:ascii="Times New Roman" w:hAnsi="Times New Roman" w:cs="Times New Roman"/>
+          <w:color w:val="000000"/>
+          <w:sz w:val="18"/>
+          <w:szCs w:val="18"/>
+        </w:rPr>
+        <w:t>71 - 73</w:t>
+      </w:r>
+    </w:p>
+    <w:p>
+      <w:pPr>
+        <w:spacing w:line="276" w:lineRule="auto"/>
+        <w:rPr>
+          <w:rFonts w:ascii="Times New Roman" w:hAnsi="Times New Roman" w:cs="Times New Roman"/>
+          <w:color w:val="000000"/>
+          <w:sz w:val="18"/>
+          <w:szCs w:val="18"/>
+        </w:rPr>
+      </w:pPr>
+      <w:r>
+        <w:rPr>
+          <w:rFonts w:ascii="Times New Roman" w:hAnsi="Times New Roman" w:cs="Times New Roman"/>
+          <w:sz w:val="18"/>
+          <w:szCs w:val="18"/>
+        </w:rPr>
+        <w:tab/>
+      </w:r>
+      <w:r>
+        <w:rPr>
+          <w:rFonts w:ascii="Times New Roman" w:hAnsi="Times New Roman" w:cs="Times New Roman"/>
+          <w:sz w:val="18"/>
+          <w:szCs w:val="18"/>
+        </w:rPr>
+        <w:tab/>
+        <w:t>Terce</w:t>
+      </w:r>
+      <w:r>
+        <w:rPr>
+          <w:rFonts w:ascii="Times New Roman" w:hAnsi="Times New Roman" w:cs="Times New Roman"/>
+          <w:sz w:val="18"/>
+          <w:szCs w:val="18"/>
+        </w:rPr>
+        <w:tab/>
+      </w:r>
+      <w:r>
+        <w:rPr>
+          <w:rFonts w:ascii="Times New Roman" w:hAnsi="Times New Roman" w:cs="Times New Roman"/>
+          <w:sz w:val="18"/>
+          <w:szCs w:val="18"/>
+        </w:rPr>
+        <w:tab/>
+      </w:r>
+      <w:r>
+        <w:rPr>
+          <w:rFonts w:ascii="Times New Roman" w:hAnsi="Times New Roman" w:cs="Times New Roman"/>
+          <w:color w:val="000000"/>
+          <w:sz w:val="18"/>
+          <w:szCs w:val="18"/>
+        </w:rPr>
+        <w:t>68 - 70</w:t>
+      </w:r>
+    </w:p>
+    <w:p>
+      <w:pPr>
+        <w:spacing w:line="276" w:lineRule="auto"/>
+        <w:rPr>
+          <w:rFonts w:ascii="Times New Roman" w:hAnsi="Times New Roman" w:cs="Times New Roman"/>
+          <w:color w:val="000000"/>
+          <w:sz w:val="18"/>
+          <w:szCs w:val="18"/>
+        </w:rPr>
+      </w:pPr>
+      <w:r>
+        <w:rPr>
+          <w:rFonts w:ascii="Times New Roman" w:hAnsi="Times New Roman" w:cs="Times New Roman"/>
+          <w:color w:val="000000"/>
+          <w:sz w:val="18"/>
+          <w:szCs w:val="18"/>
+        </w:rPr>
+        <w:tab/>
+      </w:r>
+      <w:r>
+        <w:rPr>
+          <w:rFonts w:ascii="Times New Roman" w:hAnsi="Times New Roman" w:cs="Times New Roman"/>
+          <w:color w:val="000000"/>
+          <w:sz w:val="18"/>
+          <w:szCs w:val="18"/>
+        </w:rPr>
+        <w:tab/>
+        <w:t>Sext</w:t>
+      </w:r>
+      <w:r>
+        <w:rPr>
+          <w:rFonts w:ascii="Times New Roman" w:hAnsi="Times New Roman" w:cs="Times New Roman"/>
+          <w:color w:val="000000"/>
+          <w:sz w:val="18"/>
+          <w:szCs w:val="18"/>
+        </w:rPr>
+        <w:tab/>
+      </w:r>
+      <w:r>
+        <w:rPr>
+          <w:rFonts w:ascii="Times New Roman" w:hAnsi="Times New Roman" w:cs="Times New Roman"/>
+          <w:color w:val="000000"/>
+          <w:sz w:val="18"/>
+          <w:szCs w:val="18"/>
+        </w:rPr>
+        <w:tab/>
+      </w:r>
+      <w:r>
+        <w:rPr>
+          <w:rFonts w:ascii="Times New Roman" w:hAnsi="Times New Roman" w:cs="Times New Roman"/>
+          <w:color w:val="000000"/>
+          <w:sz w:val="18"/>
+          <w:szCs w:val="18"/>
+        </w:rPr>
+        <w:t>105a, 106a, 107a</w:t>
+      </w:r>
+    </w:p>
+    <w:p>
+      <w:pPr>
+        <w:spacing w:line="276" w:lineRule="auto"/>
+        <w:rPr>
+          <w:rFonts w:ascii="Times New Roman" w:hAnsi="Times New Roman" w:cs="Times New Roman"/>
+          <w:color w:val="000000"/>
+          <w:sz w:val="18"/>
+          <w:szCs w:val="18"/>
+        </w:rPr>
+      </w:pPr>
+      <w:r>
+        <w:rPr>
+          <w:rFonts w:ascii="Times New Roman" w:hAnsi="Times New Roman" w:cs="Times New Roman"/>
+          <w:color w:val="000000"/>
+          <w:sz w:val="18"/>
+          <w:szCs w:val="18"/>
+        </w:rPr>
+        <w:tab/>
+      </w:r>
+      <w:r>
+        <w:rPr>
+          <w:rFonts w:ascii="Times New Roman" w:hAnsi="Times New Roman" w:cs="Times New Roman"/>
+          <w:color w:val="000000"/>
+          <w:sz w:val="18"/>
+          <w:szCs w:val="18"/>
+        </w:rPr>
+        <w:tab/>
+        <w:t>None</w:t>
+      </w:r>
+      <w:r>
+        <w:rPr>
+          <w:rFonts w:ascii="Times New Roman" w:hAnsi="Times New Roman" w:cs="Times New Roman"/>
+          <w:color w:val="000000"/>
+          <w:sz w:val="18"/>
+          <w:szCs w:val="18"/>
+        </w:rPr>
+        <w:tab/>
+      </w:r>
+      <w:r>
+        <w:rPr>
+          <w:rFonts w:ascii="Times New Roman" w:hAnsi="Times New Roman" w:cs="Times New Roman"/>
+          <w:color w:val="000000"/>
+          <w:sz w:val="18"/>
+          <w:szCs w:val="18"/>
+        </w:rPr>
+        <w:tab/>
+      </w:r>
+      <w:r>
+        <w:rPr>
+          <w:rFonts w:ascii="Times New Roman" w:hAnsi="Times New Roman" w:cs="Times New Roman"/>
+          <w:color w:val="000000"/>
+          <w:sz w:val="18"/>
+          <w:szCs w:val="18"/>
+        </w:rPr>
+        <w:t>105b, 106b, 107b</w:t>
+      </w:r>
+    </w:p>
+    <w:p>
+      <w:pPr>
+        <w:spacing w:line="276" w:lineRule="auto"/>
+        <w:rPr>
+          <w:rFonts w:ascii="Times New Roman" w:hAnsi="Times New Roman" w:cs="Times New Roman"/>
+          <w:color w:val="000000"/>
+          <w:sz w:val="18"/>
+          <w:szCs w:val="18"/>
+        </w:rPr>
+      </w:pPr>
+      <w:r>
+        <w:rPr>
+          <w:rFonts w:ascii="Times New Roman" w:hAnsi="Times New Roman" w:cs="Times New Roman"/>
+          <w:color w:val="000000"/>
+          <w:sz w:val="18"/>
+          <w:szCs w:val="18"/>
+        </w:rPr>
+        <w:tab/>
+      </w:r>
+      <w:r>
+        <w:rPr>
+          <w:rFonts w:ascii="Times New Roman" w:hAnsi="Times New Roman" w:cs="Times New Roman"/>
+          <w:color w:val="000000"/>
+          <w:sz w:val="18"/>
+          <w:szCs w:val="18"/>
+        </w:rPr>
+        <w:tab/>
+        <w:t>Vespers</w:t>
+      </w:r>
+      <w:r>
+        <w:rPr>
+          <w:rFonts w:ascii="Times New Roman" w:hAnsi="Times New Roman" w:cs="Times New Roman"/>
+          <w:color w:val="000000"/>
+          <w:sz w:val="18"/>
+          <w:szCs w:val="18"/>
+        </w:rPr>
+        <w:tab/>
+      </w:r>
+      <w:r>
+        <w:rPr>
+          <w:rFonts w:ascii="Times New Roman" w:hAnsi="Times New Roman" w:cs="Times New Roman"/>
+          <w:color w:val="000000"/>
+          <w:sz w:val="18"/>
+          <w:szCs w:val="18"/>
+        </w:rPr>
+        <w:tab/>
+      </w:r>
+      <w:r>
+        <w:rPr>
+          <w:rFonts w:ascii="Times New Roman" w:hAnsi="Times New Roman" w:cs="Times New Roman"/>
+          <w:color w:val="000000"/>
+          <w:sz w:val="18"/>
+          <w:szCs w:val="18"/>
+        </w:rPr>
+        <w:t>27, 46, 123</w:t>
+      </w:r>
+    </w:p>
+    <w:p>
+      <w:pPr>
+        <w:spacing w:line="276" w:lineRule="auto"/>
+        <w:rPr>
+          <w:rFonts w:ascii="Times New Roman" w:hAnsi="Times New Roman" w:cs="Times New Roman"/>
+          <w:sz w:val="18"/>
+          <w:szCs w:val="18"/>
+        </w:rPr>
+      </w:pPr>
+      <w:r>
+        <w:rPr>
+          <w:rFonts w:ascii="Times New Roman" w:hAnsi="Times New Roman" w:cs="Times New Roman"/>
+          <w:color w:val="000000"/>
+          <w:sz w:val="18"/>
+          <w:szCs w:val="18"/>
+        </w:rPr>
+        <w:tab/>
+      </w:r>
+      <w:r>
+        <w:rPr>
+          <w:rFonts w:ascii="Times New Roman" w:hAnsi="Times New Roman" w:cs="Times New Roman"/>
+          <w:color w:val="000000"/>
+          <w:sz w:val="18"/>
+          <w:szCs w:val="18"/>
+        </w:rPr>
+        <w:tab/>
+        <w:t>Compline</w:t>
+      </w:r>
+      <w:r>
+        <w:rPr>
+          <w:rFonts w:ascii="Times New Roman" w:hAnsi="Times New Roman" w:cs="Times New Roman"/>
+          <w:color w:val="000000"/>
+          <w:sz w:val="18"/>
+          <w:szCs w:val="18"/>
+        </w:rPr>
+        <w:tab/>
+      </w:r>
+      <w:r>
+        <w:rPr>
+          <w:rFonts w:ascii="Times New Roman" w:hAnsi="Times New Roman" w:cs="Times New Roman"/>
+          <w:color w:val="000000"/>
+          <w:sz w:val="18"/>
+          <w:szCs w:val="18"/>
+        </w:rPr>
+        <w:tab/>
+      </w:r>
       <w:r>
         <w:rPr>
           <w:rFonts w:ascii="Times New Roman" w:hAnsi="Times New Roman" w:cs="Times New Roman"/>
@@ -9157,10 +9175,6 @@
     <w:lsdException w:name="Book Title" w:uiPriority="33" w:qFormat="1"/>
     <w:lsdException w:name="Bibliography" w:semiHidden="1" w:uiPriority="37" w:unhideWhenUsed="1"/>
     <w:lsdException w:name="TOC Heading" w:semiHidden="1" w:uiPriority="39" w:unhideWhenUsed="1" w:qFormat="1"/>
-    <w:lsdException w:name="Grid Table Light" w:semiHidden="1" w:unhideWhenUsed="1"/>
-    <w:lsdException w:name="Grid Table 1 Light" w:semiHidden="1" w:unhideWhenUsed="1"/>
-    <w:lsdException w:name="Grid Table 2" w:semiHidden="1" w:unhideWhenUsed="1"/>
-    <w:lsdException w:name="Grid Table 3" w:semiHidden="1" w:unhideWhenUsed="1"/>
     <w:lsdException w:name="Grid Table 4" w:uiPriority="49"/>
     <w:lsdException w:name="Grid Table 5 Dark" w:uiPriority="50"/>
     <w:lsdException w:name="Grid Table 6 Colorful" w:uiPriority="51"/>
@@ -9636,7 +9650,7 @@
 </file>
 
 <file path=customXml/itemProps1.xml><?xml version="1.0" encoding="utf-8"?>
-<ds:datastoreItem xmlns:ds="http://schemas.openxmlformats.org/officeDocument/2006/customXml" ds:itemID="{94FB0476-694E-3349-97AB-56C416FA46B7}">
+<ds:datastoreItem xmlns:ds="http://schemas.openxmlformats.org/officeDocument/2006/customXml" ds:itemID="{0F6B7A34-1316-E24D-A861-BF2811D28CF6}">
   <ds:schemaRefs>
     <ds:schemaRef ds:uri="http://schemas.openxmlformats.org/officeDocument/2006/bibliography"/>
   </ds:schemaRefs>

</xml_diff>